<commit_message>
New certificates and tools and documents added
</commit_message>
<xml_diff>
--- a/Resume/HARSHIV_SARVODAY_PATEL_RESUME_DS_AV.docx
+++ b/Resume/HARSHIV_SARVODAY_PATEL_RESUME_DS_AV.docx
@@ -1082,9 +1082,8 @@
           <w:color w:val="595959"/>
           <w:sz w:val="20"/>
         </w:rPr>
-        <w:t xml:space="preserve">North </w:t>
-      </w:r>
-      <w:proofErr w:type="spellStart"/>
+        <w:t>North bergen,</w:t>
+      </w:r>
       <w:r>
         <w:rPr>
           <w:rFonts w:ascii="Calibri" w:hAnsi="Calibri" w:cs="Calibri"/>
@@ -1092,9 +1091,8 @@
           <w:color w:val="595959"/>
           <w:sz w:val="20"/>
         </w:rPr>
-        <w:t>bergen</w:t>
-      </w:r>
-      <w:proofErr w:type="spellEnd"/>
+        <w:t xml:space="preserve"> </w:t>
+      </w:r>
       <w:r>
         <w:rPr>
           <w:rFonts w:ascii="Calibri" w:hAnsi="Calibri" w:cs="Calibri"/>
@@ -1102,7 +1100,7 @@
           <w:color w:val="595959"/>
           <w:sz w:val="20"/>
         </w:rPr>
-        <w:t>,</w:t>
+        <w:t>nj</w:t>
       </w:r>
       <w:r>
         <w:rPr>
@@ -1111,9 +1109,8 @@
           <w:color w:val="595959"/>
           <w:sz w:val="20"/>
         </w:rPr>
-        <w:t xml:space="preserve"> </w:t>
-      </w:r>
-      <w:proofErr w:type="spellStart"/>
+        <w:t xml:space="preserve">, </w:t>
+      </w:r>
       <w:r>
         <w:rPr>
           <w:rFonts w:ascii="Calibri" w:hAnsi="Calibri" w:cs="Calibri"/>
@@ -1121,9 +1118,8 @@
           <w:color w:val="595959"/>
           <w:sz w:val="20"/>
         </w:rPr>
-        <w:t>nj</w:t>
-      </w:r>
-      <w:proofErr w:type="spellEnd"/>
+        <w:t>usa</w:t>
+      </w:r>
       <w:r>
         <w:rPr>
           <w:rFonts w:ascii="Calibri" w:hAnsi="Calibri" w:cs="Calibri"/>
@@ -1131,10 +1127,8 @@
           <w:color w:val="595959"/>
           <w:sz w:val="20"/>
         </w:rPr>
-        <w:t xml:space="preserve">, </w:t>
-      </w:r>
-      <w:proofErr w:type="spellStart"/>
-      <w:proofErr w:type="gramStart"/>
+        <w:t xml:space="preserve"> , </w:t>
+      </w:r>
       <w:r>
         <w:rPr>
           <w:rFonts w:ascii="Calibri" w:hAnsi="Calibri" w:cs="Calibri"/>
@@ -1142,47 +1136,7 @@
           <w:color w:val="595959"/>
           <w:sz w:val="20"/>
         </w:rPr>
-        <w:t>usa</w:t>
-      </w:r>
-      <w:proofErr w:type="spellEnd"/>
-      <w:r>
-        <w:rPr>
-          <w:rFonts w:ascii="Calibri" w:hAnsi="Calibri" w:cs="Calibri"/>
-          <w:smallCaps/>
-          <w:color w:val="595959"/>
-          <w:sz w:val="20"/>
-        </w:rPr>
-        <w:t xml:space="preserve"> ,</w:t>
-      </w:r>
-      <w:proofErr w:type="gramEnd"/>
-      <w:r>
-        <w:rPr>
-          <w:rFonts w:ascii="Calibri" w:hAnsi="Calibri" w:cs="Calibri"/>
-          <w:smallCaps/>
-          <w:color w:val="595959"/>
-          <w:sz w:val="20"/>
-        </w:rPr>
-        <w:t xml:space="preserve"> </w:t>
-      </w:r>
-      <w:proofErr w:type="spellStart"/>
-      <w:r>
-        <w:rPr>
-          <w:rFonts w:ascii="Calibri" w:hAnsi="Calibri" w:cs="Calibri"/>
-          <w:smallCaps/>
-          <w:color w:val="595959"/>
-          <w:sz w:val="20"/>
-        </w:rPr>
-        <w:t>sep</w:t>
-      </w:r>
-      <w:proofErr w:type="spellEnd"/>
-      <w:r>
-        <w:rPr>
-          <w:rFonts w:ascii="Calibri" w:hAnsi="Calibri" w:cs="Calibri"/>
-          <w:smallCaps/>
-          <w:color w:val="595959"/>
-          <w:sz w:val="20"/>
-        </w:rPr>
-        <w:t xml:space="preserve"> 2024</w:t>
+        <w:t>sep 2024</w:t>
       </w:r>
       <w:r>
         <w:rPr>
@@ -1226,7 +1180,6 @@
         </w:rPr>
         <w:t xml:space="preserve">information technology administrator, </w:t>
       </w:r>
-      <w:proofErr w:type="spellStart"/>
       <w:r>
         <w:rPr>
           <w:rFonts w:ascii="Calibri" w:hAnsi="Calibri" w:cs="Calibri"/>
@@ -1234,17 +1187,7 @@
           <w:color w:val="595959"/>
           <w:sz w:val="20"/>
         </w:rPr>
-        <w:t>sep</w:t>
-      </w:r>
-      <w:proofErr w:type="spellEnd"/>
-      <w:r>
-        <w:rPr>
-          <w:rFonts w:ascii="Calibri" w:hAnsi="Calibri" w:cs="Calibri"/>
-          <w:smallCaps/>
-          <w:color w:val="595959"/>
-          <w:sz w:val="20"/>
-        </w:rPr>
-        <w:t xml:space="preserve"> </w:t>
+        <w:t xml:space="preserve">sep </w:t>
       </w:r>
       <w:r>
         <w:rPr>
@@ -1288,15 +1231,7 @@
           <w:color w:val="595959"/>
           <w:sz w:val="20"/>
         </w:rPr>
-        <w:t>A</w:t>
-      </w:r>
-      <w:r>
-        <w:rPr>
-          <w:rFonts w:ascii="Calibri" w:hAnsi="Calibri" w:cs="Calibri"/>
-          <w:color w:val="595959"/>
-          <w:sz w:val="20"/>
-        </w:rPr>
-        <w:t xml:space="preserve">dministered </w:t>
+        <w:t xml:space="preserve">Administered </w:t>
       </w:r>
       <w:r>
         <w:rPr>
@@ -1608,9 +1543,8 @@
           <w:color w:val="595959"/>
           <w:sz w:val="20"/>
         </w:rPr>
-        <w:t xml:space="preserve">Developer </w:t>
-      </w:r>
-      <w:proofErr w:type="gramStart"/>
+        <w:t>Developer Squad</w:t>
+      </w:r>
       <w:r>
         <w:rPr>
           <w:rFonts w:ascii="Calibri" w:hAnsi="Calibri" w:cs="Calibri"/>
@@ -1618,26 +1552,7 @@
           <w:color w:val="595959"/>
           <w:sz w:val="20"/>
         </w:rPr>
-        <w:t>Squad</w:t>
-      </w:r>
-      <w:r>
-        <w:rPr>
-          <w:rFonts w:ascii="Calibri" w:hAnsi="Calibri" w:cs="Calibri"/>
-          <w:smallCaps/>
-          <w:color w:val="595959"/>
-          <w:sz w:val="20"/>
-        </w:rPr>
-        <w:t>(</w:t>
-      </w:r>
-      <w:proofErr w:type="gramEnd"/>
-      <w:r>
-        <w:rPr>
-          <w:rFonts w:ascii="Calibri" w:hAnsi="Calibri" w:cs="Calibri"/>
-          <w:smallCaps/>
-          <w:color w:val="595959"/>
-          <w:sz w:val="20"/>
-        </w:rPr>
-        <w:t>developersquad.in, developersquad.ca)</w:t>
+        <w:t>(developersquad.in, developersquad.ca)</w:t>
       </w:r>
       <w:r>
         <w:rPr>
@@ -1743,7 +1658,7 @@
           <w:color w:val="595959"/>
           <w:sz w:val="20"/>
         </w:rPr>
-        <w:t xml:space="preserve"> 2024 to </w:t>
+        <w:t xml:space="preserve"> 202</w:t>
       </w:r>
       <w:r>
         <w:rPr>
@@ -1752,7 +1667,34 @@
           <w:color w:val="595959"/>
           <w:sz w:val="20"/>
         </w:rPr>
-        <w:t>August 2024</w:t>
+        <w:t>0</w:t>
+      </w:r>
+      <w:r>
+        <w:rPr>
+          <w:rFonts w:ascii="Calibri" w:hAnsi="Calibri" w:cs="Calibri"/>
+          <w:smallCaps/>
+          <w:color w:val="595959"/>
+          <w:sz w:val="20"/>
+        </w:rPr>
+        <w:t xml:space="preserve"> to </w:t>
+      </w:r>
+      <w:r>
+        <w:rPr>
+          <w:rFonts w:ascii="Calibri" w:hAnsi="Calibri" w:cs="Calibri"/>
+          <w:smallCaps/>
+          <w:color w:val="595959"/>
+          <w:sz w:val="20"/>
+        </w:rPr>
+        <w:t>August 202</w:t>
+      </w:r>
+      <w:r>
+        <w:rPr>
+          <w:rFonts w:ascii="Calibri" w:hAnsi="Calibri" w:cs="Calibri"/>
+          <w:smallCaps/>
+          <w:color w:val="595959"/>
+          <w:sz w:val="20"/>
+        </w:rPr>
+        <w:t>4</w:t>
       </w:r>
     </w:p>
     <w:p>
@@ -2427,25 +2369,7 @@
           <w:color w:val="595959"/>
           <w:sz w:val="20"/>
         </w:rPr>
-        <w:t>JavaScript Specialist Certification (</w:t>
-      </w:r>
-      <w:proofErr w:type="spellStart"/>
-      <w:r>
-        <w:rPr>
-          <w:rFonts w:ascii="Calibri" w:hAnsi="Calibri" w:cs="Calibri"/>
-          <w:color w:val="595959"/>
-          <w:sz w:val="20"/>
-        </w:rPr>
-        <w:t>Hackerank</w:t>
-      </w:r>
-      <w:proofErr w:type="spellEnd"/>
-      <w:r>
-        <w:rPr>
-          <w:rFonts w:ascii="Calibri" w:hAnsi="Calibri" w:cs="Calibri"/>
-          <w:color w:val="595959"/>
-          <w:sz w:val="20"/>
-        </w:rPr>
-        <w:t>)</w:t>
+        <w:t>JavaScript Specialist Certification (Hackerank)</w:t>
       </w:r>
       <w:r>
         <w:rPr>
@@ -2639,79 +2563,7 @@
           <w:color w:val="595959"/>
           <w:sz w:val="20"/>
         </w:rPr>
-        <w:t xml:space="preserve">Wireshark, Burp Suite, </w:t>
-      </w:r>
-      <w:proofErr w:type="spellStart"/>
-      <w:r>
-        <w:rPr>
-          <w:rFonts w:ascii="Calibri" w:hAnsi="Calibri" w:cs="Calibri"/>
-          <w:color w:val="595959"/>
-          <w:sz w:val="20"/>
-        </w:rPr>
-        <w:t>Acunetix</w:t>
-      </w:r>
-      <w:proofErr w:type="spellEnd"/>
-      <w:r>
-        <w:rPr>
-          <w:rFonts w:ascii="Calibri" w:hAnsi="Calibri" w:cs="Calibri"/>
-          <w:color w:val="595959"/>
-          <w:sz w:val="20"/>
-        </w:rPr>
-        <w:t xml:space="preserve">, </w:t>
-      </w:r>
-      <w:proofErr w:type="spellStart"/>
-      <w:r>
-        <w:rPr>
-          <w:rFonts w:ascii="Calibri" w:hAnsi="Calibri" w:cs="Calibri"/>
-          <w:color w:val="595959"/>
-          <w:sz w:val="20"/>
-        </w:rPr>
-        <w:t>Snyk</w:t>
-      </w:r>
-      <w:proofErr w:type="spellEnd"/>
-      <w:r>
-        <w:rPr>
-          <w:rFonts w:ascii="Calibri" w:hAnsi="Calibri" w:cs="Calibri"/>
-          <w:color w:val="595959"/>
-          <w:sz w:val="20"/>
-        </w:rPr>
-        <w:t xml:space="preserve">, Contrast Security, </w:t>
-      </w:r>
-      <w:proofErr w:type="spellStart"/>
-      <w:r>
-        <w:rPr>
-          <w:rFonts w:ascii="Calibri" w:hAnsi="Calibri" w:cs="Calibri"/>
-          <w:color w:val="595959"/>
-          <w:sz w:val="20"/>
-        </w:rPr>
-        <w:t>Scapy</w:t>
-      </w:r>
-      <w:proofErr w:type="spellEnd"/>
-      <w:r>
-        <w:rPr>
-          <w:rFonts w:ascii="Calibri" w:hAnsi="Calibri" w:cs="Calibri"/>
-          <w:color w:val="595959"/>
-          <w:sz w:val="20"/>
-        </w:rPr>
-        <w:t xml:space="preserve">, OWASP, Metasploit, NPCAP, </w:t>
-      </w:r>
-      <w:proofErr w:type="spellStart"/>
-      <w:r>
-        <w:rPr>
-          <w:rFonts w:ascii="Calibri" w:hAnsi="Calibri" w:cs="Calibri"/>
-          <w:color w:val="595959"/>
-          <w:sz w:val="20"/>
-        </w:rPr>
-        <w:t>Ghidra</w:t>
-      </w:r>
-      <w:proofErr w:type="spellEnd"/>
-      <w:r>
-        <w:rPr>
-          <w:rFonts w:ascii="Calibri" w:hAnsi="Calibri" w:cs="Calibri"/>
-          <w:color w:val="595959"/>
-          <w:sz w:val="20"/>
-        </w:rPr>
-        <w:t>, IPA, Splunk</w:t>
+        <w:t>Wireshark, Burp Suite, Acunetix, Snyk, Contrast Security, Scapy, OWASP, Metasploit, NPCAP, Ghidra, IPA, Splunk</w:t>
       </w:r>
       <w:r>
         <w:rPr>
@@ -2735,43 +2587,7 @@
           <w:color w:val="595959"/>
           <w:sz w:val="20"/>
         </w:rPr>
-        <w:t xml:space="preserve">, </w:t>
-      </w:r>
-      <w:proofErr w:type="spellStart"/>
-      <w:r>
-        <w:rPr>
-          <w:rFonts w:ascii="Calibri" w:hAnsi="Calibri" w:cs="Calibri"/>
-          <w:color w:val="595959"/>
-          <w:sz w:val="20"/>
-        </w:rPr>
-        <w:t>Semgrep</w:t>
-      </w:r>
-      <w:proofErr w:type="spellEnd"/>
-      <w:r>
-        <w:rPr>
-          <w:rFonts w:ascii="Calibri" w:hAnsi="Calibri" w:cs="Calibri"/>
-          <w:color w:val="595959"/>
-          <w:sz w:val="20"/>
-        </w:rPr>
-        <w:t xml:space="preserve">, </w:t>
-      </w:r>
-      <w:proofErr w:type="spellStart"/>
-      <w:r>
-        <w:rPr>
-          <w:rFonts w:ascii="Calibri" w:hAnsi="Calibri" w:cs="Calibri"/>
-          <w:color w:val="595959"/>
-          <w:sz w:val="20"/>
-        </w:rPr>
-        <w:t>Sonarcube</w:t>
-      </w:r>
-      <w:proofErr w:type="spellEnd"/>
-      <w:r>
-        <w:rPr>
-          <w:rFonts w:ascii="Calibri" w:hAnsi="Calibri" w:cs="Calibri"/>
-          <w:color w:val="595959"/>
-          <w:sz w:val="20"/>
-        </w:rPr>
-        <w:t>, Retire.js</w:t>
+        <w:t>, Semgrep, Sonarcube, Retire.js</w:t>
       </w:r>
     </w:p>
     <w:p>
@@ -3019,18 +2835,8 @@
           <w:color w:val="595959"/>
           <w:sz w:val="20"/>
         </w:rPr>
-        <w:t xml:space="preserve"> </w:t>
-      </w:r>
-      <w:proofErr w:type="spellStart"/>
-      <w:r>
-        <w:rPr>
-          <w:rFonts w:ascii="Calibri" w:hAnsi="Calibri" w:cs="Calibri"/>
-          <w:color w:val="595959"/>
-          <w:sz w:val="20"/>
-        </w:rPr>
-        <w:t>Github</w:t>
-      </w:r>
-      <w:proofErr w:type="spellEnd"/>
+        <w:t xml:space="preserve"> Github</w:t>
+      </w:r>
       <w:r>
         <w:rPr>
           <w:rFonts w:ascii="Calibri" w:hAnsi="Calibri" w:cs="Calibri"/>
@@ -3045,18 +2851,8 @@
           <w:color w:val="595959"/>
           <w:sz w:val="20"/>
         </w:rPr>
-        <w:t xml:space="preserve"> </w:t>
-      </w:r>
-      <w:proofErr w:type="spellStart"/>
-      <w:r>
-        <w:rPr>
-          <w:rFonts w:ascii="Calibri" w:hAnsi="Calibri" w:cs="Calibri"/>
-          <w:color w:val="595959"/>
-          <w:sz w:val="20"/>
-        </w:rPr>
-        <w:t>BitBucket</w:t>
-      </w:r>
-      <w:proofErr w:type="spellEnd"/>
+        <w:t xml:space="preserve"> BitBucket</w:t>
+      </w:r>
     </w:p>
     <w:p>
       <w:pPr>
@@ -3131,18 +2927,8 @@
           <w:color w:val="595959"/>
           <w:sz w:val="20"/>
         </w:rPr>
-        <w:t xml:space="preserve"> </w:t>
-      </w:r>
-      <w:proofErr w:type="spellStart"/>
-      <w:r>
-        <w:rPr>
-          <w:rFonts w:ascii="Calibri" w:hAnsi="Calibri" w:cs="Calibri"/>
-          <w:color w:val="595959"/>
-          <w:sz w:val="20"/>
-        </w:rPr>
-        <w:t>ClickUp</w:t>
-      </w:r>
-      <w:proofErr w:type="spellEnd"/>
+        <w:t xml:space="preserve"> ClickUp</w:t>
+      </w:r>
       <w:r>
         <w:rPr>
           <w:rFonts w:ascii="Calibri" w:hAnsi="Calibri" w:cs="Calibri"/>
@@ -3245,35 +3031,7 @@
           <w:color w:val="595959"/>
           <w:sz w:val="20"/>
         </w:rPr>
-        <w:t xml:space="preserve">MySQL | PostgreSQL | MongoDB | NoSQL | </w:t>
-      </w:r>
-      <w:proofErr w:type="spellStart"/>
-      <w:proofErr w:type="gramStart"/>
-      <w:r>
-        <w:rPr>
-          <w:rFonts w:ascii="Calibri" w:hAnsi="Calibri" w:cs="Calibri"/>
-          <w:color w:val="595959"/>
-          <w:sz w:val="20"/>
-        </w:rPr>
-        <w:t>Firestore</w:t>
-      </w:r>
-      <w:proofErr w:type="spellEnd"/>
-      <w:r>
-        <w:rPr>
-          <w:rFonts w:ascii="Calibri" w:hAnsi="Calibri" w:cs="Calibri"/>
-          <w:color w:val="595959"/>
-          <w:sz w:val="20"/>
-        </w:rPr>
-        <w:t>(</w:t>
-      </w:r>
-      <w:proofErr w:type="gramEnd"/>
-      <w:r>
-        <w:rPr>
-          <w:rFonts w:ascii="Calibri" w:hAnsi="Calibri" w:cs="Calibri"/>
-          <w:color w:val="595959"/>
-          <w:sz w:val="20"/>
-        </w:rPr>
-        <w:t>Firebase) | Realtime Database(Firebase) | Microsoft SQL Servers</w:t>
+        <w:t>MySQL | PostgreSQL | MongoDB | NoSQL | Firestore(Firebase) | Realtime Database(Firebase) | Microsoft SQL Servers</w:t>
       </w:r>
     </w:p>
     <w:p>
@@ -3661,18 +3419,8 @@
           <w:color w:val="595959"/>
           <w:sz w:val="20"/>
         </w:rPr>
-        <w:t xml:space="preserve"> </w:t>
-      </w:r>
-      <w:proofErr w:type="spellStart"/>
-      <w:r>
-        <w:rPr>
-          <w:rFonts w:ascii="Calibri" w:hAnsi="Calibri" w:cs="Calibri"/>
-          <w:color w:val="595959"/>
-          <w:sz w:val="20"/>
-        </w:rPr>
-        <w:t>PhpStorm</w:t>
-      </w:r>
-      <w:proofErr w:type="spellEnd"/>
+        <w:t xml:space="preserve"> PhpStorm</w:t>
+      </w:r>
       <w:r>
         <w:rPr>
           <w:rFonts w:ascii="Calibri" w:hAnsi="Calibri" w:cs="Calibri"/>
@@ -3797,7 +3545,6 @@
         </w:rPr>
         <w:t xml:space="preserve">, </w:t>
       </w:r>
-      <w:proofErr w:type="spellStart"/>
       <w:r>
         <w:rPr>
           <w:rFonts w:ascii="Calibri" w:hAnsi="Calibri" w:cs="Calibri"/>
@@ -3806,7 +3553,6 @@
         </w:rPr>
         <w:t>PHPUnit</w:t>
       </w:r>
-      <w:proofErr w:type="spellEnd"/>
       <w:r>
         <w:rPr>
           <w:rFonts w:ascii="Calibri" w:hAnsi="Calibri" w:cs="Calibri"/>
@@ -3982,31 +3728,7 @@
         <w:sz w:val="26"/>
         <w:szCs w:val="26"/>
       </w:rPr>
-      <w:t xml:space="preserve">Harshiv </w:t>
-    </w:r>
-    <w:proofErr w:type="spellStart"/>
-    <w:r>
-      <w:rPr>
-        <w:rFonts w:ascii="Times New Roman" w:hAnsi="Times New Roman" w:cs="Times New Roman"/>
-        <w:b/>
-        <w:smallCaps/>
-        <w:color w:val="595959"/>
-        <w:sz w:val="26"/>
-        <w:szCs w:val="26"/>
-      </w:rPr>
-      <w:t>Sarvoday</w:t>
-    </w:r>
-    <w:proofErr w:type="spellEnd"/>
-    <w:r>
-      <w:rPr>
-        <w:rFonts w:ascii="Times New Roman" w:hAnsi="Times New Roman" w:cs="Times New Roman"/>
-        <w:b/>
-        <w:smallCaps/>
-        <w:color w:val="595959"/>
-        <w:sz w:val="26"/>
-        <w:szCs w:val="26"/>
-      </w:rPr>
-      <w:t xml:space="preserve"> Patel</w:t>
+      <w:t>Harshiv Sarvoday Patel</w:t>
     </w:r>
     <w:r>
       <w:rPr>

</xml_diff>